<commit_message>
ThuThanh_C1_Bai1 MSSV: 1654050100 Group 7
</commit_message>
<xml_diff>
--- a/ThuThanh_C1_Bai1.docx
+++ b/ThuThanh_C1_Bai1.docx
@@ -8,6 +8,74 @@
           <w:lang w:val="vi-VN"/>
         </w:rPr>
       </w:pPr>
+      <w:bookmarkStart w:id="0" w:name="_GoBack"/>
+      <w:r>
+        <w:rPr>
+          <w:noProof/>
+        </w:rPr>
+        <mc:AlternateContent>
+          <mc:Choice Requires="wps">
+            <w:drawing>
+              <wp:anchor distT="0" distB="0" distL="114300" distR="114300" simplePos="0" relativeHeight="251659264" behindDoc="1" locked="0" layoutInCell="1" allowOverlap="1">
+                <wp:simplePos x="0" y="0"/>
+                <wp:positionH relativeFrom="column">
+                  <wp:posOffset>-409575</wp:posOffset>
+                </wp:positionH>
+                <wp:positionV relativeFrom="paragraph">
+                  <wp:posOffset>-123825</wp:posOffset>
+                </wp:positionV>
+                <wp:extent cx="2562225" cy="952500"/>
+                <wp:effectExtent l="0" t="0" r="28575" b="19050"/>
+                <wp:wrapNone/>
+                <wp:docPr id="1" name="Rectangle 1"/>
+                <wp:cNvGraphicFramePr/>
+                <a:graphic xmlns:a="http://schemas.openxmlformats.org/drawingml/2006/main">
+                  <a:graphicData uri="http://schemas.microsoft.com/office/word/2010/wordprocessingShape">
+                    <wps:wsp>
+                      <wps:cNvSpPr/>
+                      <wps:spPr>
+                        <a:xfrm>
+                          <a:off x="0" y="0"/>
+                          <a:ext cx="2562225" cy="952500"/>
+                        </a:xfrm>
+                        <a:prstGeom prst="rect">
+                          <a:avLst/>
+                        </a:prstGeom>
+                      </wps:spPr>
+                      <wps:style>
+                        <a:lnRef idx="2">
+                          <a:schemeClr val="dk1"/>
+                        </a:lnRef>
+                        <a:fillRef idx="1">
+                          <a:schemeClr val="lt1"/>
+                        </a:fillRef>
+                        <a:effectRef idx="0">
+                          <a:schemeClr val="dk1"/>
+                        </a:effectRef>
+                        <a:fontRef idx="minor">
+                          <a:schemeClr val="dk1"/>
+                        </a:fontRef>
+                      </wps:style>
+                      <wps:bodyPr rot="0" spcFirstLastPara="0" vertOverflow="overflow" horzOverflow="overflow" vert="horz" wrap="square" lIns="91440" tIns="45720" rIns="91440" bIns="45720" numCol="1" spcCol="0" rtlCol="0" fromWordArt="0" anchor="ctr" anchorCtr="0" forceAA="0" compatLnSpc="1">
+                        <a:prstTxWarp prst="textNoShape">
+                          <a:avLst/>
+                        </a:prstTxWarp>
+                        <a:noAutofit/>
+                      </wps:bodyPr>
+                    </wps:wsp>
+                  </a:graphicData>
+                </a:graphic>
+              </wp:anchor>
+            </w:drawing>
+          </mc:Choice>
+          <mc:Fallback>
+            <w:pict>
+              <v:rect w14:anchorId="49EE4D34" id="Rectangle 1" o:spid="_x0000_s1026" style="position:absolute;margin-left:-32.25pt;margin-top:-9.75pt;width:201.75pt;height:75pt;z-index:-251657216;visibility:visible;mso-wrap-style:square;mso-wrap-distance-left:9pt;mso-wrap-distance-top:0;mso-wrap-distance-right:9pt;mso-wrap-distance-bottom:0;mso-position-horizontal:absolute;mso-position-horizontal-relative:text;mso-position-vertical:absolute;mso-position-vertical-relative:text;v-text-anchor:middle" o:gfxdata="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" fillcolor="white [3201]" strokecolor="black [3200]" strokeweight="1pt"/>
+            </w:pict>
+          </mc:Fallback>
+        </mc:AlternateContent>
+      </w:r>
+      <w:bookmarkEnd w:id="0"/>
       <w:r>
         <w:rPr>
           <w:lang w:val="vi-VN"/>
@@ -991,8 +1059,6 @@
         </w:rPr>
         <w:t>)</w:t>
       </w:r>
-      <w:bookmarkStart w:id="0" w:name="_GoBack"/>
-      <w:bookmarkEnd w:id="0"/>
     </w:p>
     <w:sectPr>
       <w:pgSz w:w="12240" w:h="15840"/>
@@ -1027,7 +1093,7 @@
         <v:path o:extrusionok="f" gradientshapeok="t" o:connecttype="rect"/>
         <o:lock v:ext="edit" aspectratio="t"/>
       </v:shapetype>
-      <v:shape id="_x0000_i1046" type="#_x0000_t75" style="width:11.25pt;height:11.25pt" o:bullet="t">
+      <v:shape id="_x0000_i1049" type="#_x0000_t75" style="width:11.25pt;height:11.25pt" o:bullet="t">
         <v:imagedata r:id="rId1" o:title="mso128A"/>
       </v:shape>
     </w:pict>

</xml_diff>